<commit_message>
Update to table of components for Report
</commit_message>
<xml_diff>
--- a/Documentation/ReportTemplate2019-12-19.docx
+++ b/Documentation/ReportTemplate2019-12-19.docx
@@ -6118,7 +6118,6 @@
             <w:rPr>
               <w:noProof/>
             </w:rPr>
-            <w:lastRenderedPageBreak/>
             <w:drawing>
               <wp:anchor distT="0" distB="0" distL="114300" distR="114300" simplePos="0" relativeHeight="251661312" behindDoc="0" locked="0" layoutInCell="1" allowOverlap="1" wp14:anchorId="074C9E21" wp14:editId="215B0B64">
                 <wp:simplePos x="0" y="0"/>
@@ -6437,11 +6436,7 @@
           </w:r>
           <w:proofErr w:type="spellEnd"/>
           <w:r>
-            <w:t xml:space="preserve"> OS image has been configured to allow remote access and can be accessed using CLI with Putty and using GUI with VNC viewer. The firmware is developed to control the Servo motor, the solenoid and Dual DC motor driver. The code for firmware is now an integrated version of the base code for the prototypes for the given devices. The new firmware was developed using the code for </w:t>
-          </w:r>
-          <w:r>
-            <w:lastRenderedPageBreak/>
-            <w:t xml:space="preserve">the dual motor driver as base. The present version is not setup to get the play difficulty values stored in the firebase by the mobile application. But in the present version of the code play settings are hard-coded in the code and for a later version, a defined function can be added to get the values from the firebase periodically and use them to run the devices to provide a play level according the settings set by the user. The firmware uses the </w:t>
+            <w:t xml:space="preserve"> OS image has been configured to allow remote access and can be accessed using CLI with Putty and using GUI with VNC viewer. The firmware is developed to control the Servo motor, the solenoid and Dual DC motor driver. The code for firmware is now an integrated version of the base code for the prototypes for the given devices. The new firmware was developed using the code for the dual motor driver as base. The present version is not setup to get the play difficulty values stored in the firebase by the mobile application. But in the present version of the code play settings are hard-coded in the code and for a later version, a defined function can be added to get the values from the firebase periodically and use them to run the devices to provide a play level according the settings set by the user. The firmware uses the </w:t>
           </w:r>
           <w:r>
             <w:rPr>
@@ -6486,7 +6481,6 @@
         </w:p>
         <w:p>
           <w:r>
-            <w:lastRenderedPageBreak/>
             <w:t>Status</w:t>
           </w:r>
         </w:p>
@@ -6626,16 +6620,7 @@
               <w:color w:val="222222"/>
               <w:szCs w:val="24"/>
             </w:rPr>
-            <w:t xml:space="preserve">When developing the PCB for the Solenoid, the PCB was designed to support external power supply that provides at least 1 Amp current to the solenoid at 6-9V input. A single GPIO </w:t>
-          </w:r>
-          <w:r>
-            <w:rPr>
-              <w:rFonts w:ascii="Times New Roman" w:eastAsia="Times New Roman" w:hAnsi="Times New Roman" w:cs="Times New Roman"/>
-              <w:color w:val="222222"/>
-              <w:szCs w:val="24"/>
-            </w:rPr>
-            <w:lastRenderedPageBreak/>
-            <w:t>output is used to control the push-pull function by sending LOW-HIGH signals respectively. The circuit design uses a NPN transistor with 220 Ohm and 2.2kOhm resistors amplify the minimal current from the GPIO signal of the Pi. A diode is used to block the back current created from the emf created due to the magnetic effect of the Solenoid.</w:t>
+            <w:t>When developing the PCB for the Solenoid, the PCB was designed to support external power supply that provides at least 1 Amp current to the solenoid at 6-9V input. A single GPIO output is used to control the push-pull function by sending LOW-HIGH signals respectively. The circuit design uses a NPN transistor with 220 Ohm and 2.2kOhm resistors amplify the minimal current from the GPIO signal of the Pi. A diode is used to block the back current created from the emf created due to the magnetic effect of the Solenoid.</w:t>
           </w:r>
         </w:p>
         <w:p>
@@ -6732,7 +6717,6 @@
             <w:rPr>
               <w:noProof/>
             </w:rPr>
-            <w:lastRenderedPageBreak/>
             <w:drawing>
               <wp:inline distT="0" distB="0" distL="0" distR="0" wp14:anchorId="3CD0C608" wp14:editId="3049FE6B">
                 <wp:extent cx="3068320" cy="2296160"/>
@@ -6964,7 +6948,6 @@
         </w:p>
         <w:p>
           <w:r>
-            <w:lastRenderedPageBreak/>
             <w:t>/1 Appropriate parts accessible.</w:t>
           </w:r>
         </w:p>
@@ -7047,14 +7030,27 @@
           <w:r>
             <w:t xml:space="preserve">Figure </w:t>
           </w:r>
-          <w:fldSimple w:instr=" SEQ Figure \* ARABIC " w:fldLock="1">
-            <w:r>
-              <w:rPr>
-                <w:noProof/>
-              </w:rPr>
-              <w:t>7</w:t>
-            </w:r>
-          </w:fldSimple>
+          <w:r>
+            <w:fldChar w:fldCharType="begin" w:fldLock="1"/>
+          </w:r>
+          <w:r>
+            <w:instrText xml:space="preserve"> SEQ Figure \* ARABIC </w:instrText>
+          </w:r>
+          <w:r>
+            <w:fldChar w:fldCharType="separate"/>
+          </w:r>
+          <w:r>
+            <w:rPr>
+              <w:noProof/>
+            </w:rPr>
+            <w:t>7</w:t>
+          </w:r>
+          <w:r>
+            <w:rPr>
+              <w:noProof/>
+            </w:rPr>
+            <w:fldChar w:fldCharType="end"/>
+          </w:r>
           <w:r>
             <w:t>. Example enclosure.</w:t>
           </w:r>
@@ -7131,7 +7127,6 @@
         </w:p>
         <w:p>
           <w:r>
-            <w:lastRenderedPageBreak/>
             <w:t>/1 Security considerations (500 words)</w:t>
           </w:r>
         </w:p>
@@ -7231,7 +7226,6 @@
           </w:pPr>
           <w:bookmarkStart w:id="30" w:name="_Toc30504929"/>
           <w:r>
-            <w:lastRenderedPageBreak/>
             <w:t>4.0 Results and Discussions</w:t>
           </w:r>
           <w:bookmarkEnd w:id="30"/>
@@ -7259,7 +7253,6 @@
           </w:pPr>
           <w:bookmarkStart w:id="31" w:name="_Toc30504930"/>
           <w:r>
-            <w:lastRenderedPageBreak/>
             <w:t>5.0 Conclusions</w:t>
           </w:r>
           <w:bookmarkEnd w:id="31"/>
@@ -7502,7 +7495,6 @@
           </w:pPr>
           <w:bookmarkStart w:id="33" w:name="_Toc30504932"/>
           <w:r>
-            <w:lastRenderedPageBreak/>
             <w:t>7.0 Appendix</w:t>
           </w:r>
           <w:bookmarkEnd w:id="33"/>
@@ -12195,7 +12187,6 @@
               <w:sz w:val="20"/>
               <w:szCs w:val="20"/>
             </w:rPr>
-            <w:lastRenderedPageBreak/>
             <w:t xml:space="preserve">            </w:t>
           </w:r>
           <w:proofErr w:type="spellStart"/>
@@ -12875,14 +12866,7 @@
               <w:b/>
               <w:bCs/>
             </w:rPr>
-            <w:t>Modified Mobile Application Project</w:t>
-          </w:r>
-          <w:r>
-            <w:rPr>
-              <w:b/>
-              <w:bCs/>
-            </w:rPr>
-            <w:t>:</w:t>
+            <w:t>Modified Mobile Application Project:</w:t>
           </w:r>
           <w:r>
             <w:t> </w:t>
@@ -12910,7 +12894,6 @@
               <w:b/>
               <w:bCs/>
             </w:rPr>
-            <w:lastRenderedPageBreak/>
             <w:t>MainActivity.java:</w:t>
           </w:r>
         </w:p>
@@ -14649,16 +14632,6 @@
               <w:lang w:val="en-CA" w:eastAsia="en-CA"/>
             </w:rPr>
             <w:br/>
-          </w:r>
-          <w:r>
-            <w:rPr>
-              <w:rFonts w:ascii="Consolas" w:eastAsia="Times New Roman" w:hAnsi="Consolas" w:cs="Courier New"/>
-              <w:color w:val="CC7832"/>
-              <w:sz w:val="20"/>
-              <w:szCs w:val="20"/>
-              <w:lang w:val="en-CA" w:eastAsia="en-CA"/>
-            </w:rPr>
-            <w:lastRenderedPageBreak/>
             <w:t xml:space="preserve">import </w:t>
           </w:r>
           <w:proofErr w:type="spellStart"/>
@@ -17580,16 +17553,6 @@
               <w:lang w:val="en-CA" w:eastAsia="en-CA"/>
             </w:rPr>
             <w:br/>
-          </w:r>
-          <w:r>
-            <w:rPr>
-              <w:rFonts w:ascii="Consolas" w:eastAsia="Times New Roman" w:hAnsi="Consolas" w:cs="Courier New"/>
-              <w:color w:val="CC7832"/>
-              <w:sz w:val="20"/>
-              <w:szCs w:val="20"/>
-              <w:lang w:val="en-CA" w:eastAsia="en-CA"/>
-            </w:rPr>
-            <w:lastRenderedPageBreak/>
             <w:t xml:space="preserve">                                            </w:t>
           </w:r>
           <w:proofErr w:type="spellStart"/>
@@ -19380,7 +19343,6 @@
               <w:szCs w:val="20"/>
               <w:lang w:val="en-CA" w:eastAsia="en-CA"/>
             </w:rPr>
-            <w:lastRenderedPageBreak/>
             <w:br/>
             <w:t xml:space="preserve">public class </w:t>
           </w:r>
@@ -22343,16 +22305,6 @@
               <w:lang w:val="en-CA" w:eastAsia="en-CA"/>
             </w:rPr>
             <w:br/>
-          </w:r>
-          <w:r>
-            <w:rPr>
-              <w:rFonts w:ascii="Consolas" w:eastAsia="Times New Roman" w:hAnsi="Consolas" w:cs="Courier New"/>
-              <w:color w:val="CC7832"/>
-              <w:sz w:val="20"/>
-              <w:szCs w:val="20"/>
-              <w:lang w:val="en-CA" w:eastAsia="en-CA"/>
-            </w:rPr>
-            <w:lastRenderedPageBreak/>
             <w:t xml:space="preserve">                                    </w:t>
           </w:r>
           <w:proofErr w:type="spellStart"/>
@@ -26434,16 +26386,6 @@
               <w:lang w:val="en-CA" w:eastAsia="en-CA"/>
             </w:rPr>
             <w:br/>
-          </w:r>
-          <w:r>
-            <w:rPr>
-              <w:rFonts w:ascii="Consolas" w:eastAsia="Times New Roman" w:hAnsi="Consolas" w:cs="Courier New"/>
-              <w:color w:val="CC7832"/>
-              <w:sz w:val="20"/>
-              <w:szCs w:val="20"/>
-              <w:lang w:val="en-CA" w:eastAsia="en-CA"/>
-            </w:rPr>
-            <w:lastRenderedPageBreak/>
             <w:t xml:space="preserve">            </w:t>
           </w:r>
           <w:r>
@@ -28966,16 +28908,6 @@
               <w:lang w:val="en-CA" w:eastAsia="en-CA"/>
             </w:rPr>
             <w:br/>
-          </w:r>
-          <w:r>
-            <w:rPr>
-              <w:rFonts w:ascii="Consolas" w:eastAsia="Times New Roman" w:hAnsi="Consolas" w:cs="Courier New"/>
-              <w:color w:val="A9B7C6"/>
-              <w:sz w:val="20"/>
-              <w:szCs w:val="20"/>
-              <w:lang w:val="en-CA" w:eastAsia="en-CA"/>
-            </w:rPr>
-            <w:lastRenderedPageBreak/>
             <w:t xml:space="preserve">            </w:t>
           </w:r>
           <w:r>
@@ -31883,16 +31815,6 @@
               <w:lang w:val="en-CA" w:eastAsia="en-CA"/>
             </w:rPr>
             <w:br/>
-          </w:r>
-          <w:r>
-            <w:rPr>
-              <w:rFonts w:ascii="Consolas" w:eastAsia="Times New Roman" w:hAnsi="Consolas" w:cs="Courier New"/>
-              <w:color w:val="CC7832"/>
-              <w:sz w:val="20"/>
-              <w:szCs w:val="20"/>
-              <w:lang w:val="en-CA" w:eastAsia="en-CA"/>
-            </w:rPr>
-            <w:lastRenderedPageBreak/>
             <w:t xml:space="preserve">        </w:t>
           </w:r>
           <w:proofErr w:type="spellStart"/>
@@ -32818,8 +32740,6 @@
               <w:bCs/>
             </w:rPr>
           </w:pPr>
-          <w:bookmarkStart w:id="36" w:name="_GoBack"/>
-          <w:bookmarkEnd w:id="36"/>
         </w:p>
         <w:p>
           <w:pPr>
@@ -33839,16 +33759,6 @@
               <w:lang w:val="en-CA" w:eastAsia="en-CA"/>
             </w:rPr>
             <w:br/>
-          </w:r>
-          <w:r>
-            <w:rPr>
-              <w:rFonts w:ascii="Consolas" w:eastAsia="Times New Roman" w:hAnsi="Consolas" w:cs="Courier New"/>
-              <w:color w:val="CC7832"/>
-              <w:sz w:val="20"/>
-              <w:szCs w:val="20"/>
-              <w:lang w:val="en-CA" w:eastAsia="en-CA"/>
-            </w:rPr>
-            <w:lastRenderedPageBreak/>
             <w:t xml:space="preserve">        </w:t>
           </w:r>
           <w:proofErr w:type="spellStart"/>
@@ -35334,6 +35244,7 @@
     <w:lsdException w:name="HTML Sample" w:semiHidden="1" w:unhideWhenUsed="1"/>
     <w:lsdException w:name="HTML Typewriter" w:semiHidden="1" w:unhideWhenUsed="1"/>
     <w:lsdException w:name="HTML Variable" w:semiHidden="1" w:unhideWhenUsed="1"/>
+    <w:lsdException w:name="Normal Table" w:semiHidden="1" w:unhideWhenUsed="1"/>
     <w:lsdException w:name="annotation subject" w:semiHidden="1" w:unhideWhenUsed="1"/>
     <w:lsdException w:name="No List" w:semiHidden="1" w:unhideWhenUsed="1"/>
     <w:lsdException w:name="Outline List 1" w:semiHidden="1" w:unhideWhenUsed="1"/>
@@ -35376,8 +35287,11 @@
     <w:lsdException w:name="Table Contemporary" w:semiHidden="1" w:unhideWhenUsed="1"/>
     <w:lsdException w:name="Table Elegant" w:semiHidden="1" w:unhideWhenUsed="1"/>
     <w:lsdException w:name="Table Professional" w:semiHidden="1" w:unhideWhenUsed="1"/>
+    <w:lsdException w:name="Table Subtle 1" w:semiHidden="1" w:unhideWhenUsed="1"/>
     <w:lsdException w:name="Table Subtle 2" w:semiHidden="1" w:unhideWhenUsed="1"/>
     <w:lsdException w:name="Table Web 1" w:semiHidden="1" w:unhideWhenUsed="1"/>
+    <w:lsdException w:name="Table Web 2" w:semiHidden="1" w:unhideWhenUsed="1"/>
+    <w:lsdException w:name="Table Web 3" w:semiHidden="1" w:unhideWhenUsed="1"/>
     <w:lsdException w:name="Balloon Text" w:semiHidden="1" w:unhideWhenUsed="1"/>
     <w:lsdException w:name="Table Grid" w:uiPriority="39"/>
     <w:lsdException w:name="Table Theme" w:semiHidden="1" w:unhideWhenUsed="1"/>
@@ -36107,7 +36021,7 @@
     <w:charset w:val="00"/>
     <w:family w:val="swiss"/>
     <w:pitch w:val="variable"/>
-    <w:sig w:usb0="E0002EFF" w:usb1="C000247B" w:usb2="00000009" w:usb3="00000000" w:csb0="000001FF" w:csb1="00000000"/>
+    <w:sig w:usb0="E4002EFF" w:usb1="C000247B" w:usb2="00000009" w:usb3="00000000" w:csb0="000001FF" w:csb1="00000000"/>
   </w:font>
   <w:font w:name="Arial">
     <w:panose1 w:val="020B0604020202020204"/>
@@ -36121,7 +36035,7 @@
     <w:charset w:val="00"/>
     <w:family w:val="swiss"/>
     <w:pitch w:val="variable"/>
-    <w:sig w:usb0="E0002AFF" w:usb1="C000247B" w:usb2="00000009" w:usb3="00000000" w:csb0="000001FF" w:csb1="00000000"/>
+    <w:sig w:usb0="E4002EFF" w:usb1="C000247B" w:usb2="00000009" w:usb3="00000000" w:csb0="000001FF" w:csb1="00000000"/>
   </w:font>
   <w:font w:name="Segoe UI">
     <w:panose1 w:val="020B0502040204020203"/>
@@ -36169,6 +36083,7 @@
     <w:rsid w:val="00702CD9"/>
     <w:rsid w:val="00B24E7E"/>
     <w:rsid w:val="00CA0AE3"/>
+    <w:rsid w:val="00DB66B5"/>
     <w:rsid w:val="00EC15F4"/>
   </w:rsids>
   <m:mathPr>
@@ -36315,6 +36230,7 @@
     <w:lsdException w:name="HTML Sample" w:semiHidden="1" w:unhideWhenUsed="1"/>
     <w:lsdException w:name="HTML Typewriter" w:semiHidden="1" w:unhideWhenUsed="1"/>
     <w:lsdException w:name="HTML Variable" w:semiHidden="1" w:unhideWhenUsed="1"/>
+    <w:lsdException w:name="Normal Table" w:semiHidden="1" w:unhideWhenUsed="1"/>
     <w:lsdException w:name="annotation subject" w:semiHidden="1" w:unhideWhenUsed="1"/>
     <w:lsdException w:name="No List" w:semiHidden="1" w:unhideWhenUsed="1"/>
     <w:lsdException w:name="Outline List 1" w:semiHidden="1" w:unhideWhenUsed="1"/>
@@ -36357,8 +36273,11 @@
     <w:lsdException w:name="Table Contemporary" w:semiHidden="1" w:unhideWhenUsed="1"/>
     <w:lsdException w:name="Table Elegant" w:semiHidden="1" w:unhideWhenUsed="1"/>
     <w:lsdException w:name="Table Professional" w:semiHidden="1" w:unhideWhenUsed="1"/>
+    <w:lsdException w:name="Table Subtle 1" w:semiHidden="1" w:unhideWhenUsed="1"/>
     <w:lsdException w:name="Table Subtle 2" w:semiHidden="1" w:unhideWhenUsed="1"/>
     <w:lsdException w:name="Table Web 1" w:semiHidden="1" w:unhideWhenUsed="1"/>
+    <w:lsdException w:name="Table Web 2" w:semiHidden="1" w:unhideWhenUsed="1"/>
+    <w:lsdException w:name="Table Web 3" w:semiHidden="1" w:unhideWhenUsed="1"/>
     <w:lsdException w:name="Balloon Text" w:semiHidden="1" w:unhideWhenUsed="1"/>
     <w:lsdException w:name="Table Grid" w:uiPriority="39"/>
     <w:lsdException w:name="Table Theme" w:semiHidden="1" w:unhideWhenUsed="1"/>
@@ -37094,7 +37013,7 @@
 </file>
 
 <file path=customXml/itemProps2.xml><?xml version="1.0" encoding="utf-8"?>
-<ds:datastoreItem xmlns:ds="http://schemas.openxmlformats.org/officeDocument/2006/customXml" ds:itemID="{7A2E35DA-B154-4CB8-AB18-3BF01807AA0A}">
+<ds:datastoreItem xmlns:ds="http://schemas.openxmlformats.org/officeDocument/2006/customXml" ds:itemID="{84F15FF8-7B73-4ACE-BC3C-382D706A7157}">
   <ds:schemaRefs>
     <ds:schemaRef ds:uri="http://schemas.openxmlformats.org/officeDocument/2006/bibliography"/>
   </ds:schemaRefs>

</xml_diff>

<commit_message>
Changes made to the checklist
</commit_message>
<xml_diff>
--- a/Documentation/ReportTemplate2019-12-19.docx
+++ b/Documentation/ReportTemplate2019-12-19.docx
@@ -6592,30 +6592,14 @@
           <w:r>
             <w:t xml:space="preserve">Figure </w:t>
           </w:r>
-          <w:r>
-            <w:fldChar w:fldCharType="begin" w:fldLock="1"/>
-          </w:r>
-          <w:r>
-            <w:instrText xml:space="preserve"> SEQ Figure \</w:instrText>
-          </w:r>
-          <w:r>
-            <w:instrText xml:space="preserve">* ARABIC </w:instrText>
-          </w:r>
-          <w:r>
-            <w:fldChar w:fldCharType="separate"/>
-          </w:r>
-          <w:r>
-            <w:rPr>
-              <w:noProof/>
-            </w:rPr>
-            <w:t>7</w:t>
-          </w:r>
-          <w:r>
-            <w:rPr>
-              <w:noProof/>
-            </w:rPr>
-            <w:fldChar w:fldCharType="end"/>
-          </w:r>
+          <w:fldSimple w:instr=" SEQ Figure \* ARABIC " w:fldLock="1">
+            <w:r>
+              <w:rPr>
+                <w:noProof/>
+              </w:rPr>
+              <w:t>7</w:t>
+            </w:r>
+          </w:fldSimple>
           <w:r>
             <w:t>. Example enclosure.</w:t>
           </w:r>
@@ -48609,6 +48593,7 @@
     <w:rsid w:val="003C67B4"/>
     <w:rsid w:val="00495DC4"/>
     <w:rsid w:val="00642935"/>
+    <w:rsid w:val="006439A9"/>
     <w:rsid w:val="00702CD9"/>
     <w:rsid w:val="00855186"/>
     <w:rsid w:val="009F0A48"/>
@@ -49542,7 +49527,7 @@
 </file>
 
 <file path=customXml/itemProps2.xml><?xml version="1.0" encoding="utf-8"?>
-<ds:datastoreItem xmlns:ds="http://schemas.openxmlformats.org/officeDocument/2006/customXml" ds:itemID="{733F2613-BA26-4093-B114-B03755032173}">
+<ds:datastoreItem xmlns:ds="http://schemas.openxmlformats.org/officeDocument/2006/customXml" ds:itemID="{3E0DA722-5FF4-49BC-B214-05280ED93981}">
   <ds:schemaRefs>
     <ds:schemaRef ds:uri="http://schemas.openxmlformats.org/officeDocument/2006/bibliography"/>
   </ds:schemaRefs>

</xml_diff>